<commit_message>
alterações e inclusão de caso de uso
foram feitas a colocação da uml na pasta ; adicionado o caso de uso
consulta nota do aluno; foi feito o alinhamento do arquivo de
arquitetura; foi reformulado a parte que fala sobre web ; e foi
reformulado a parte de requisitos criticos
</commit_message>
<xml_diff>
--- a/requisitos/android/PA_Cadastrar_Aluno.docx
+++ b/requisitos/android/PA_Cadastrar_Aluno.docx
@@ -150,25 +150,13 @@
         </w:rPr>
         <w:t>Aluno</w:t>
       </w:r>
-      <w:proofErr w:type="gramStart"/>
-      <w:r>
-        <w:rPr>
-          <w:lang w:val="pt-BR"/>
-        </w:rPr>
-        <w:t xml:space="preserve"> </w:t>
-      </w:r>
-      <w:r>
-        <w:rPr>
-          <w:lang w:val="pt-BR"/>
-        </w:rPr>
-        <w:t xml:space="preserve"> </w:t>
-      </w:r>
-      <w:proofErr w:type="gramEnd"/>
-      <w:r>
-        <w:rPr>
-          <w:lang w:val="pt-BR"/>
-        </w:rPr>
-        <w:t>não cadastrado</w:t>
+      <w:bookmarkStart w:id="0" w:name="_GoBack"/>
+      <w:bookmarkEnd w:id="0"/>
+      <w:r>
+        <w:rPr>
+          <w:lang w:val="pt-BR"/>
+        </w:rPr>
+        <w:t xml:space="preserve"> não cadastrado</w:t>
       </w:r>
     </w:p>
     <w:p>
@@ -536,8 +524,6 @@
         </w:rPr>
         <w:t xml:space="preserve">aluno </w:t>
       </w:r>
-      <w:bookmarkStart w:id="0" w:name="_GoBack"/>
-      <w:bookmarkEnd w:id="0"/>
       <w:r>
         <w:rPr>
           <w:lang w:val="pt-BR"/>
@@ -3325,7 +3311,7 @@
   <a:extraClrSchemeLst/>
   <a:extLst>
     <a:ext uri="{05A4C25C-085E-4340-85A3-A5531E510DB2}">
-      <thm15:themeFamily xmlns="" xmlns:thm15="http://schemas.microsoft.com/office/thememl/2012/main" name="Office Theme" id="{62F939B6-93AF-4DB8-9C6B-D6C7DFDC589F}" vid="{4A3C46E8-61CC-4603-A589-7422A47A8E4A}"/>
+      <thm15:themeFamily xmlns:thm15="http://schemas.microsoft.com/office/thememl/2012/main" xmlns="" name="Office Theme" id="{62F939B6-93AF-4DB8-9C6B-D6C7DFDC589F}" vid="{4A3C46E8-61CC-4603-A589-7422A47A8E4A}"/>
     </a:ext>
   </a:extLst>
 </a:theme>

</xml_diff>